<commit_message>
report mostly complete, final modifications needed
</commit_message>
<xml_diff>
--- a/report_task1.docx
+++ b/report_task1.docx
@@ -23,77 +23,43 @@
         <w:rPr>
           <w:lang w:val="nl-NL"/>
         </w:rPr>
-        <w:t>Christian van den Berghe, M</w:t>
-      </w:r>
-      <w:r>
+        <w:t>Christian van den Berg, Marijn Adriaanse &amp; Guus Dohmen</w:t>
+      </w:r>
+    </w:p>
+    <w:p>
+      <w:pPr>
         <w:rPr>
           <w:lang w:val="nl-NL"/>
         </w:rPr>
-        <w:t xml:space="preserve">arijn Adriaanse &amp; </w:t>
-      </w:r>
-      <w:r>
-        <w:rPr>
-          <w:lang w:val="nl-NL"/>
-        </w:rPr>
-        <w:t>Guus Dohmen</w:t>
-      </w:r>
-    </w:p>
-    <w:p>
-      <w:pPr>
-        <w:rPr>
-          <w:lang w:val="nl-NL"/>
-        </w:rPr>
       </w:pPr>
-    </w:p>
-    <w:p>
-      <w:pPr>
-        <w:pStyle w:val="Heading3"/>
-        <w:rPr>
-          <w:lang w:val="nl-NL"/>
-        </w:rPr>
-      </w:pPr>
-      <w:r>
-        <w:rPr>
-          <w:lang w:val="nl-NL"/>
-        </w:rPr>
-        <w:t xml:space="preserve">The </w:t>
-      </w:r>
-      <w:proofErr w:type="spellStart"/>
-      <w:r>
-        <w:rPr>
-          <w:lang w:val="nl-NL"/>
-        </w:rPr>
-        <w:t>assignment</w:t>
-      </w:r>
-      <w:proofErr w:type="spellEnd"/>
-      <w:r>
-        <w:rPr>
-          <w:lang w:val="nl-NL"/>
-        </w:rPr>
-        <w:t>:</w:t>
-      </w:r>
-    </w:p>
-    <w:p>
-      <w:r>
-        <w:t xml:space="preserve">The goal of the </w:t>
-      </w:r>
-      <w:r>
-        <w:t xml:space="preserve">assignment is to simulate the S&amp;W protocol and to do several experiments with this simulation. In order to do this we have chosen to use python as our programming language, due to the familiarity and </w:t>
-      </w:r>
-      <w:proofErr w:type="spellStart"/>
-      <w:r>
-        <w:t>easy</w:t>
-      </w:r>
-      <w:proofErr w:type="spellEnd"/>
-      <w:r>
-        <w:t xml:space="preserve"> of use.</w:t>
-      </w:r>
     </w:p>
     <w:p>
       <w:pPr>
         <w:pStyle w:val="Heading3"/>
       </w:pPr>
       <w:r>
+        <w:t>The assignment:</w:t>
+      </w:r>
+    </w:p>
+    <w:p>
+      <w:r>
+        <w:t xml:space="preserve">The goal of the </w:t>
+      </w:r>
+      <w:r>
+        <w:t>assignment is to simulate the S&amp;W protocol and to do several experiments with this simulation. In order to do this we have chosen to use python as our programming language, due to the familiarity and eas</w:t>
+      </w:r>
+      <w:r>
+        <w:t>e</w:t>
+      </w:r>
+      <w:r>
+        <w:t xml:space="preserve"> of use.</w:t>
+      </w:r>
+    </w:p>
+    <w:p>
+      <w:pPr>
+        <w:pStyle w:val="Heading3"/>
+      </w:pPr>
+      <w:r>
         <w:t>How to run the program:</w:t>
       </w:r>
     </w:p>
@@ -111,28 +77,54 @@
           <w:i/>
           <w:iCs/>
         </w:rPr>
+        <w:t xml:space="preserve">python </w:t>
+      </w:r>
+      <w:r>
+        <w:rPr>
+          <w:rFonts w:ascii="Courier New" w:hAnsi="Courier New" w:cs="Courier New"/>
+          <w:i/>
+          <w:iCs/>
+        </w:rPr>
+        <w:t>SnW.py</w:t>
+      </w:r>
+      <w:r>
+        <w:rPr>
+          <w:i/>
+          <w:iCs/>
+        </w:rPr>
+        <w:t xml:space="preserve"> </w:t>
+      </w:r>
+      <w:r>
+        <w:t xml:space="preserve"> in order to run all experiments at once.</w:t>
+      </w:r>
+    </w:p>
+    <w:p>
+      <w:r>
+        <w:t>To run a custom experiment, one can use the following command:</w:t>
+      </w:r>
+      <w:r>
+        <w:rPr>
+          <w:rFonts w:ascii="Courier New" w:hAnsi="Courier New" w:cs="Courier New"/>
+        </w:rPr>
+        <w:t xml:space="preserve"> </w:t>
+      </w:r>
+      <w:r>
+        <w:rPr>
+          <w:rFonts w:ascii="Courier New" w:hAnsi="Courier New" w:cs="Courier New"/>
+          <w:i/>
+          <w:iCs/>
+        </w:rPr>
         <w:t xml:space="preserve">python(3) SnW.py </w:t>
       </w:r>
       <w:r>
-        <w:t xml:space="preserve"> in order to run all experiments at once.</w:t>
-      </w:r>
-    </w:p>
-    <w:p>
-      <w:r>
-        <w:t xml:space="preserve">To run a custom experiment, one can use the following command: </w:t>
-      </w:r>
-      <w:r>
-        <w:rPr>
-          <w:i/>
-          <w:iCs/>
-        </w:rPr>
-        <w:t xml:space="preserve">python(3) SnW.py </w:t>
-      </w:r>
-      <w:r>
+        <w:rPr>
+          <w:rFonts w:ascii="Courier New" w:hAnsi="Courier New" w:cs="Courier New"/>
+        </w:rPr>
         <w:t xml:space="preserve"> </w:t>
       </w:r>
       <w:r>
         <w:rPr>
+          <w:rFonts w:ascii="Courier New" w:hAnsi="Courier New" w:cs="Courier New"/>
           <w:i/>
           <w:iCs/>
         </w:rPr>
@@ -141,6 +133,7 @@
       <w:proofErr w:type="spellStart"/>
       <w:r>
         <w:rPr>
+          <w:rFonts w:ascii="Courier New" w:hAnsi="Courier New" w:cs="Courier New"/>
           <w:i/>
           <w:iCs/>
         </w:rPr>
@@ -149,16 +142,24 @@
       <w:proofErr w:type="spellEnd"/>
       <w:r>
         <w:rPr>
+          <w:rFonts w:ascii="Courier New" w:hAnsi="Courier New" w:cs="Courier New"/>
           <w:i/>
           <w:iCs/>
         </w:rPr>
         <w:t>&gt; &lt;p1&gt; &lt;p2&gt;</w:t>
       </w:r>
       <w:r>
-        <w:t xml:space="preserve">, in which </w:t>
-      </w:r>
-      <w:r>
-        <w:rPr>
+        <w:rPr>
+          <w:rFonts w:ascii="Courier New" w:hAnsi="Courier New" w:cs="Courier New"/>
+        </w:rPr>
+        <w:t>,</w:t>
+      </w:r>
+      <w:r>
+        <w:t xml:space="preserve"> in which </w:t>
+      </w:r>
+      <w:r>
+        <w:rPr>
+          <w:rFonts w:ascii="Courier New" w:hAnsi="Courier New" w:cs="Courier New"/>
           <w:i/>
           <w:iCs/>
         </w:rPr>
@@ -167,6 +168,7 @@
       <w:proofErr w:type="spellStart"/>
       <w:r>
         <w:rPr>
+          <w:rFonts w:ascii="Courier New" w:hAnsi="Courier New" w:cs="Courier New"/>
           <w:i/>
           <w:iCs/>
         </w:rPr>
@@ -175,26 +177,43 @@
       <w:proofErr w:type="spellEnd"/>
       <w:r>
         <w:rPr>
+          <w:rFonts w:ascii="Courier New" w:hAnsi="Courier New" w:cs="Courier New"/>
           <w:i/>
           <w:iCs/>
         </w:rPr>
         <w:t xml:space="preserve">&gt; </w:t>
       </w:r>
       <w:r>
+        <w:rPr>
+          <w:i/>
+          <w:iCs/>
+        </w:rPr>
+        <w:t xml:space="preserve"> </w:t>
+      </w:r>
+      <w:r>
         <w:t xml:space="preserve">refers to the file path of the input data file, and </w:t>
       </w:r>
       <w:r>
         <w:rPr>
-          <w:i/>
-          <w:iCs/>
-        </w:rPr>
-        <w:t xml:space="preserve">&lt;p1&gt; </w:t>
+          <w:rFonts w:ascii="Courier New" w:hAnsi="Courier New" w:cs="Courier New"/>
+          <w:i/>
+          <w:iCs/>
+        </w:rPr>
+        <w:t>&lt;p1&gt;</w:t>
+      </w:r>
+      <w:r>
+        <w:rPr>
+          <w:i/>
+          <w:iCs/>
+        </w:rPr>
+        <w:t xml:space="preserve"> </w:t>
       </w:r>
       <w:r>
         <w:t xml:space="preserve">and </w:t>
       </w:r>
       <w:r>
         <w:rPr>
+          <w:rFonts w:ascii="Courier New" w:hAnsi="Courier New" w:cs="Courier New"/>
           <w:i/>
           <w:iCs/>
         </w:rPr>
@@ -288,7 +307,218 @@
         </w:drawing>
       </w:r>
     </w:p>
-    <w:p/>
+    <w:p>
+      <w:pPr>
+        <w:pStyle w:val="Heading3"/>
+      </w:pPr>
+      <w:r>
+        <w:lastRenderedPageBreak/>
+        <w:t>Experiment 2</w:t>
+      </w:r>
+    </w:p>
+    <w:p>
+      <w:pPr>
+        <w:rPr>
+          <w:rFonts w:cstheme="minorHAnsi"/>
+        </w:rPr>
+      </w:pPr>
+      <w:r>
+        <w:t>In experiment 2, the chance of an error happening in the acknowledgement is left at 0 and the number of symbols is constant</w:t>
+      </w:r>
+      <w:r>
+        <w:t xml:space="preserve"> at 200</w:t>
+      </w:r>
+      <w:r>
+        <w:t xml:space="preserve">. The goal of this experiment is to see the influence of the error probability in the message on the number of iterations the protocol has to do. Therefor, </w:t>
+      </w:r>
+      <w:r>
+        <w:rPr>
+          <w:rFonts w:ascii="Courier New" w:hAnsi="Courier New" w:cs="Courier New"/>
+        </w:rPr>
+        <w:t xml:space="preserve">P1 </w:t>
+      </w:r>
+      <w:r>
+        <w:rPr>
+          <w:rFonts w:cstheme="minorHAnsi"/>
+        </w:rPr>
+        <w:t>is varied from 0 to 1</w:t>
+      </w:r>
+      <w:r>
+        <w:rPr>
+          <w:rFonts w:cstheme="minorHAnsi"/>
+        </w:rPr>
+        <w:t xml:space="preserve"> with a step size of 0.05</w:t>
+      </w:r>
+      <w:r>
+        <w:rPr>
+          <w:rFonts w:cstheme="minorHAnsi"/>
+        </w:rPr>
+        <w:t>. The results of this experiment can be seen in the graph below</w:t>
+      </w:r>
+      <w:r>
+        <w:rPr>
+          <w:rFonts w:cstheme="minorHAnsi"/>
+        </w:rPr>
+        <w:t xml:space="preserve">. The relation between P1 and the number of iterations is an exponential function. This can be expected, since every message has a chance of </w:t>
+      </w:r>
+      <w:r>
+        <w:rPr>
+          <w:rFonts w:ascii="Courier New" w:hAnsi="Courier New" w:cs="Courier New"/>
+        </w:rPr>
+        <w:t>P1</w:t>
+      </w:r>
+      <w:r>
+        <w:rPr>
+          <w:rFonts w:ascii="Courier New" w:hAnsi="Courier New" w:cs="Courier New"/>
+        </w:rPr>
+        <w:t xml:space="preserve"> </w:t>
+      </w:r>
+      <w:r>
+        <w:rPr>
+          <w:rFonts w:cstheme="minorHAnsi"/>
+        </w:rPr>
+        <w:t>to get corrupted.</w:t>
+      </w:r>
+    </w:p>
+    <w:p>
+      <w:pPr>
+        <w:rPr>
+          <w:rFonts w:cstheme="minorHAnsi"/>
+        </w:rPr>
+      </w:pPr>
+      <w:r>
+        <w:rPr>
+          <w:rFonts w:cstheme="minorHAnsi"/>
+          <w:noProof/>
+        </w:rPr>
+        <w:drawing>
+          <wp:inline distT="0" distB="0" distL="0" distR="0" wp14:anchorId="53E38911" wp14:editId="4D2A00DF">
+            <wp:extent cx="5852172" cy="4389129"/>
+            <wp:effectExtent l="0" t="0" r="0" b="0"/>
+            <wp:docPr id="2" name="Picture 2"/>
+            <wp:cNvGraphicFramePr>
+              <a:graphicFrameLocks xmlns:a="http://schemas.openxmlformats.org/drawingml/2006/main" noChangeAspect="1"/>
+            </wp:cNvGraphicFramePr>
+            <a:graphic xmlns:a="http://schemas.openxmlformats.org/drawingml/2006/main">
+              <a:graphicData uri="http://schemas.openxmlformats.org/drawingml/2006/picture">
+                <pic:pic xmlns:pic="http://schemas.openxmlformats.org/drawingml/2006/picture">
+                  <pic:nvPicPr>
+                    <pic:cNvPr id="2" name="Picture 2"/>
+                    <pic:cNvPicPr/>
+                  </pic:nvPicPr>
+                  <pic:blipFill>
+                    <a:blip r:embed="rId5">
+                      <a:extLst>
+                        <a:ext uri="{28A0092B-C50C-407E-A947-70E740481C1C}">
+                          <a14:useLocalDpi xmlns:a14="http://schemas.microsoft.com/office/drawing/2010/main" val="0"/>
+                        </a:ext>
+                      </a:extLst>
+                    </a:blip>
+                    <a:stretch>
+                      <a:fillRect/>
+                    </a:stretch>
+                  </pic:blipFill>
+                  <pic:spPr>
+                    <a:xfrm>
+                      <a:off x="0" y="0"/>
+                      <a:ext cx="5852172" cy="4389129"/>
+                    </a:xfrm>
+                    <a:prstGeom prst="rect">
+                      <a:avLst/>
+                    </a:prstGeom>
+                  </pic:spPr>
+                </pic:pic>
+              </a:graphicData>
+            </a:graphic>
+          </wp:inline>
+        </w:drawing>
+      </w:r>
+    </w:p>
+    <w:p>
+      <w:pPr>
+        <w:pStyle w:val="Heading3"/>
+      </w:pPr>
+      <w:r>
+        <w:t>Experiment 3</w:t>
+      </w:r>
+    </w:p>
+    <w:p>
+      <w:pPr>
+        <w:rPr>
+          <w:rFonts w:cstheme="minorHAnsi"/>
+        </w:rPr>
+      </w:pPr>
+      <w:r>
+        <w:t xml:space="preserve">In experiment 3,  </w:t>
+      </w:r>
+      <w:r>
+        <w:rPr>
+          <w:rFonts w:ascii="Courier New" w:hAnsi="Courier New" w:cs="Courier New"/>
+        </w:rPr>
+        <w:t>P1=P2=P</w:t>
+      </w:r>
+      <w:r>
+        <w:rPr>
+          <w:rFonts w:cstheme="minorHAnsi"/>
+        </w:rPr>
+        <w:t>. Both P1 and P2 were varied, whilst the number of symbols was left constant at 100. This means that both the message and the acknowledgement signals had the same chance to be corrupted. Due to this, one would still expect an exponential relation between the error rate and the number of iterations, however this is expected to be steeper than the exponential function in experiment 2.  The results of this experiment can be seen in the following graph:</w:t>
+      </w:r>
+    </w:p>
+    <w:p>
+      <w:pPr>
+        <w:rPr>
+          <w:rFonts w:cstheme="minorHAnsi"/>
+        </w:rPr>
+      </w:pPr>
+      <w:r>
+        <w:rPr>
+          <w:rFonts w:cstheme="minorHAnsi"/>
+          <w:noProof/>
+        </w:rPr>
+        <w:lastRenderedPageBreak/>
+        <w:drawing>
+          <wp:inline distT="0" distB="0" distL="0" distR="0" wp14:anchorId="6A43611A" wp14:editId="7DD996D6">
+            <wp:extent cx="5852172" cy="4389129"/>
+            <wp:effectExtent l="0" t="0" r="0" b="0"/>
+            <wp:docPr id="3" name="Picture 3"/>
+            <wp:cNvGraphicFramePr>
+              <a:graphicFrameLocks xmlns:a="http://schemas.openxmlformats.org/drawingml/2006/main" noChangeAspect="1"/>
+            </wp:cNvGraphicFramePr>
+            <a:graphic xmlns:a="http://schemas.openxmlformats.org/drawingml/2006/main">
+              <a:graphicData uri="http://schemas.openxmlformats.org/drawingml/2006/picture">
+                <pic:pic xmlns:pic="http://schemas.openxmlformats.org/drawingml/2006/picture">
+                  <pic:nvPicPr>
+                    <pic:cNvPr id="3" name="Picture 3"/>
+                    <pic:cNvPicPr/>
+                  </pic:nvPicPr>
+                  <pic:blipFill>
+                    <a:blip r:embed="rId6">
+                      <a:extLst>
+                        <a:ext uri="{28A0092B-C50C-407E-A947-70E740481C1C}">
+                          <a14:useLocalDpi xmlns:a14="http://schemas.microsoft.com/office/drawing/2010/main" val="0"/>
+                        </a:ext>
+                      </a:extLst>
+                    </a:blip>
+                    <a:stretch>
+                      <a:fillRect/>
+                    </a:stretch>
+                  </pic:blipFill>
+                  <pic:spPr>
+                    <a:xfrm>
+                      <a:off x="0" y="0"/>
+                      <a:ext cx="5852172" cy="4389129"/>
+                    </a:xfrm>
+                    <a:prstGeom prst="rect">
+                      <a:avLst/>
+                    </a:prstGeom>
+                  </pic:spPr>
+                </pic:pic>
+              </a:graphicData>
+            </a:graphic>
+          </wp:inline>
+        </w:drawing>
+      </w:r>
+    </w:p>
     <w:p/>
     <w:p>
       <w:pPr>

</xml_diff>